<commit_message>
Documentos de la primera entrega en PDF
</commit_message>
<xml_diff>
--- a/docs/01-Introduccion.docx
+++ b/docs/01-Introduccion.docx
@@ -20,6 +20,15 @@
           <w:szCs w:val="36"/>
         </w:rPr>
         <w:t>INTRO</w:t>
+      </w:r>
+      <w:r>
+        <w:rPr>
+          <w:rFonts w:ascii="Calibri" w:hAnsi="Calibri" w:cs="Calibri"/>
+          <w:color w:val="156082" w:themeColor="accent1"/>
+          <w:sz w:val="36"/>
+          <w:szCs w:val="36"/>
+        </w:rPr>
+        <w:t>DUCCIÓN</w:t>
       </w:r>
     </w:p>
     <w:p>

</xml_diff>

<commit_message>
Cambios en introducción y prototipos. Objetos y requisitos. Script BD.
</commit_message>
<xml_diff>
--- a/docs/01-Introduccion.docx
+++ b/docs/01-Introduccion.docx
@@ -43,37 +43,7 @@
         <w:rPr>
           <w:rFonts w:ascii="Calibri" w:hAnsi="Calibri" w:cs="Calibri"/>
         </w:rPr>
-        <w:t xml:space="preserve">En el panorama actual de la </w:t>
-      </w:r>
-      <w:r>
-        <w:rPr>
-          <w:rFonts w:ascii="Calibri" w:hAnsi="Calibri" w:cs="Calibri"/>
-        </w:rPr>
-        <w:t>atención sanitaria</w:t>
-      </w:r>
-      <w:r>
-        <w:rPr>
-          <w:rFonts w:ascii="Calibri" w:hAnsi="Calibri" w:cs="Calibri"/>
-        </w:rPr>
-        <w:t xml:space="preserve">, la gestión de la información clínica </w:t>
-      </w:r>
-      <w:r>
-        <w:rPr>
-          <w:rFonts w:ascii="Calibri" w:hAnsi="Calibri" w:cs="Calibri"/>
-        </w:rPr>
-        <w:t xml:space="preserve">y el </w:t>
-      </w:r>
-      <w:r>
-        <w:rPr>
-          <w:rFonts w:ascii="Calibri" w:hAnsi="Calibri" w:cs="Calibri"/>
-        </w:rPr>
-        <w:t>permitir a los pacientes llevar a cabo un seguimiento de su historial clínico es de alta importancia en el mundo digitalizado que estamos construyendo día a día.</w:t>
-      </w:r>
-      <w:r>
-        <w:rPr>
-          <w:rFonts w:ascii="Calibri" w:hAnsi="Calibri" w:cs="Calibri"/>
-        </w:rPr>
-        <w:t xml:space="preserve"> </w:t>
+        <w:t xml:space="preserve">En la actualidad, la atención sanitaria, así como la gestión de su información, el permitir a los pacientes no sólo llevar a cabo un seguimiento de su historial clínico, sino que sean participantes activos del mismo, es de alta importancia en un mundo digitalizado como el que tenemos hoy en día (por ejemplo, aportando información como mediciones regulares de tensión arterial o de glucosa). </w:t>
       </w:r>
     </w:p>
     <w:p>
@@ -88,49 +58,7 @@
         <w:rPr>
           <w:rFonts w:ascii="Calibri" w:hAnsi="Calibri" w:cs="Calibri"/>
         </w:rPr>
-        <w:t>A</w:t>
-      </w:r>
-      <w:r>
-        <w:rPr>
-          <w:rFonts w:ascii="Calibri" w:hAnsi="Calibri" w:cs="Calibri"/>
-        </w:rPr>
-        <w:t>ctualmente</w:t>
-      </w:r>
-      <w:r>
-        <w:rPr>
-          <w:rFonts w:ascii="Calibri" w:hAnsi="Calibri" w:cs="Calibri"/>
-        </w:rPr>
-        <w:t xml:space="preserve"> no existe ninguna aplicación de referencia en cuanto a nivel de gestión clínica se refiere </w:t>
-      </w:r>
-      <w:r>
-        <w:rPr>
-          <w:rFonts w:ascii="Calibri" w:hAnsi="Calibri" w:cs="Calibri"/>
-        </w:rPr>
-        <w:t xml:space="preserve">debido a que la mayoría </w:t>
-      </w:r>
-      <w:r>
-        <w:rPr>
-          <w:rFonts w:ascii="Calibri" w:hAnsi="Calibri" w:cs="Calibri"/>
-        </w:rPr>
-        <w:t xml:space="preserve">de las </w:t>
-      </w:r>
-      <w:r>
-        <w:rPr>
-          <w:rFonts w:ascii="Calibri" w:hAnsi="Calibri" w:cs="Calibri"/>
-        </w:rPr>
-        <w:t xml:space="preserve">que existen son complicadas de utilizar </w:t>
-      </w:r>
-      <w:r>
-        <w:rPr>
-          <w:rFonts w:ascii="Calibri" w:hAnsi="Calibri" w:cs="Calibri"/>
-        </w:rPr>
-        <w:t>d</w:t>
-      </w:r>
-      <w:r>
-        <w:rPr>
-          <w:rFonts w:ascii="Calibri" w:hAnsi="Calibri" w:cs="Calibri"/>
-        </w:rPr>
-        <w:t>ebido a sus interfaces al igual que por lo general presentan problemas de accesibilidad y son poco amigables para el usuario, además de carecer de eficiencia ya que algunas de ellas ni siquiera de conectan a una bd bien estructurada</w:t>
+        <w:t xml:space="preserve">Por desgracia, no existe ninguna aplicación de referencia en cuanto a nivel de gestión clínica debido a que la mayoría de las que existen cuentan con interfaces poco intuitivas y accesibles, además de ser ineficientes, ya que sólo permiten la entrada de datos por parte del personal médico y no de los pacientes. </w:t>
       </w:r>
     </w:p>
     <w:p>
@@ -145,73 +73,7 @@
         <w:rPr>
           <w:rFonts w:ascii="Calibri" w:hAnsi="Calibri" w:cs="Calibri"/>
         </w:rPr>
-        <w:t>Esto unido junto con que</w:t>
-      </w:r>
-      <w:r>
-        <w:rPr>
-          <w:rFonts w:ascii="Calibri" w:hAnsi="Calibri" w:cs="Calibri"/>
-        </w:rPr>
-        <w:t xml:space="preserve"> el desarrollo web es una de las ramas más importantes en el sector de la tecnología</w:t>
-      </w:r>
-      <w:r>
-        <w:rPr>
-          <w:rFonts w:ascii="Calibri" w:hAnsi="Calibri" w:cs="Calibri"/>
-        </w:rPr>
-        <w:t xml:space="preserve"> </w:t>
-      </w:r>
-      <w:r>
-        <w:rPr>
-          <w:rFonts w:ascii="Calibri" w:hAnsi="Calibri" w:cs="Calibri"/>
-        </w:rPr>
-        <w:t>debido a la reciente tendencia de digitalización</w:t>
-      </w:r>
-      <w:r>
-        <w:rPr>
-          <w:rFonts w:ascii="Calibri" w:hAnsi="Calibri" w:cs="Calibri"/>
-        </w:rPr>
-        <w:t>,</w:t>
-      </w:r>
-      <w:r>
-        <w:rPr>
-          <w:rFonts w:ascii="Calibri" w:hAnsi="Calibri" w:cs="Calibri"/>
-        </w:rPr>
-        <w:t xml:space="preserve"> con vistas a presentar un trabajo de fin de </w:t>
-      </w:r>
-      <w:r>
-        <w:rPr>
-          <w:rFonts w:ascii="Calibri" w:hAnsi="Calibri" w:cs="Calibri"/>
-        </w:rPr>
-        <w:t>ciclo</w:t>
-      </w:r>
-      <w:r>
-        <w:rPr>
-          <w:rFonts w:ascii="Calibri" w:hAnsi="Calibri" w:cs="Calibri"/>
-        </w:rPr>
-        <w:t>,</w:t>
-      </w:r>
-      <w:r>
-        <w:rPr>
-          <w:rFonts w:ascii="Calibri" w:hAnsi="Calibri" w:cs="Calibri"/>
-        </w:rPr>
-        <w:t xml:space="preserve"> </w:t>
-      </w:r>
-      <w:r>
-        <w:rPr>
-          <w:rFonts w:ascii="Calibri" w:hAnsi="Calibri" w:cs="Calibri"/>
-        </w:rPr>
-        <w:t>nos hemos decantado por querer hacer una aplicación de gestión clínica</w:t>
-      </w:r>
-      <w:r>
-        <w:rPr>
-          <w:rFonts w:ascii="Calibri" w:hAnsi="Calibri" w:cs="Calibri"/>
-        </w:rPr>
-        <w:t xml:space="preserve"> con el fin de poder demostrar nuestros conocimientos adquiridos a lo largo del ciclo</w:t>
-      </w:r>
-      <w:r>
-        <w:rPr>
-          <w:rFonts w:ascii="Calibri" w:hAnsi="Calibri" w:cs="Calibri"/>
-        </w:rPr>
-        <w:t>.</w:t>
+        <w:t xml:space="preserve">A la vista de esto y considerando el desarrollo web como una de las ramas más importantes dentro del sector de la tecnología, hemos decidido desarrollar una aplicación web de gestión clínica que sea usable y accesible tanto para pacientes como profesionales, y que permita además llevar una gestión del centro clínico en tema de modificación de especialidades o de personal. Esperamos que con ella podamos demostrar los conocimientos que hemos ido adquiriendo a lo largo del ciclo formativo. </w:t>
       </w:r>
     </w:p>
     <w:p>
@@ -226,118 +88,8 @@
         <w:rPr>
           <w:rFonts w:ascii="Calibri" w:hAnsi="Calibri" w:cs="Calibri"/>
         </w:rPr>
-        <w:t>Cabe resaltar que h</w:t>
+        <w:t>Por supuesto, somos conscientes de los desafíos que acompañan al desarrollo de una aplicación de este estilo, como es mantener la seguridad y confidencialidad de los datos médicos de los usuarios y profesionales que empleen la aplicación.</w:t>
       </w:r>
-      <w:r>
-        <w:rPr>
-          <w:rFonts w:ascii="Calibri" w:hAnsi="Calibri" w:cs="Calibri"/>
-        </w:rPr>
-        <w:t xml:space="preserve">emos elegido esta idea debido a que buscamos solucionar la problemática de crear una aplicación eficiente y fácil de utilizar por los usuarios de tal forma que </w:t>
-      </w:r>
-      <w:r>
-        <w:rPr>
-          <w:rFonts w:ascii="Calibri" w:hAnsi="Calibri" w:cs="Calibri"/>
-        </w:rPr>
-        <w:t>por un lado los</w:t>
-      </w:r>
-      <w:r>
-        <w:rPr>
-          <w:rFonts w:ascii="Calibri" w:hAnsi="Calibri" w:cs="Calibri"/>
-        </w:rPr>
-        <w:t xml:space="preserve"> pacientes </w:t>
-      </w:r>
-      <w:r>
-        <w:rPr>
-          <w:rFonts w:ascii="Calibri" w:hAnsi="Calibri" w:cs="Calibri"/>
-        </w:rPr>
-        <w:t>puedan llevar a cabo un correcto seguimiento de su historial clínico</w:t>
-      </w:r>
-      <w:r>
-        <w:rPr>
-          <w:rFonts w:ascii="Calibri" w:hAnsi="Calibri" w:cs="Calibri"/>
-        </w:rPr>
-        <w:t xml:space="preserve">, consultar sus medicinas diarias, etc… </w:t>
-      </w:r>
-      <w:r>
-        <w:rPr>
-          <w:rFonts w:ascii="Calibri" w:hAnsi="Calibri" w:cs="Calibri"/>
-        </w:rPr>
-        <w:t xml:space="preserve"> al igual que buscamos permitir a los profesionales una mayor comodidad a la hora de gestionar pruebas</w:t>
-      </w:r>
-      <w:r>
-        <w:rPr>
-          <w:rFonts w:ascii="Calibri" w:hAnsi="Calibri" w:cs="Calibri"/>
-        </w:rPr>
-        <w:t xml:space="preserve"> y</w:t>
-      </w:r>
-      <w:r>
-        <w:rPr>
-          <w:rFonts w:ascii="Calibri" w:hAnsi="Calibri" w:cs="Calibri"/>
-        </w:rPr>
-        <w:t xml:space="preserve"> expedientes entre otras cosas para sus </w:t>
-      </w:r>
-      <w:r>
-        <w:rPr>
-          <w:rFonts w:ascii="Calibri" w:hAnsi="Calibri" w:cs="Calibri"/>
-        </w:rPr>
-        <w:t>pacientes</w:t>
-      </w:r>
-      <w:r>
-        <w:rPr>
-          <w:rFonts w:ascii="Calibri" w:hAnsi="Calibri" w:cs="Calibri"/>
-        </w:rPr>
-        <w:t>.</w:t>
-      </w:r>
-    </w:p>
-    <w:p>
-      <w:pPr>
-        <w:spacing w:line="360" w:lineRule="auto"/>
-        <w:jc w:val="both"/>
-        <w:rPr>
-          <w:rFonts w:ascii="Calibri" w:hAnsi="Calibri" w:cs="Calibri"/>
-        </w:rPr>
-      </w:pPr>
-      <w:r>
-        <w:rPr>
-          <w:rFonts w:ascii="Calibri" w:hAnsi="Calibri" w:cs="Calibri"/>
-        </w:rPr>
-        <w:t xml:space="preserve">Por tanto, pensamos que el desarrollo y ejecución de una aplicación de gestión clínica bien diseñada puede proporcionar una serie de beneficios tanto para los pacientes como para los profesionales sanitarios, mejorando de esta manera no sólo en términos de accesibilidad y usabilidad (principales puntos negativos de las aplicaciones actuales como </w:t>
-      </w:r>
-      <w:r>
-        <w:rPr>
-          <w:rFonts w:ascii="Calibri" w:hAnsi="Calibri" w:cs="Calibri"/>
-        </w:rPr>
-        <w:t>hemos indicado</w:t>
-      </w:r>
-      <w:r>
-        <w:rPr>
-          <w:rFonts w:ascii="Calibri" w:hAnsi="Calibri" w:cs="Calibri"/>
-        </w:rPr>
-        <w:t xml:space="preserve"> más arriba) sino también en eficiencia y en calidad de atención sanitaria.</w:t>
-      </w:r>
-    </w:p>
-    <w:p>
-      <w:pPr>
-        <w:spacing w:line="360" w:lineRule="auto"/>
-        <w:jc w:val="both"/>
-        <w:rPr>
-          <w:rFonts w:ascii="Calibri" w:hAnsi="Calibri" w:cs="Calibri"/>
-        </w:rPr>
-      </w:pPr>
-      <w:r>
-        <w:rPr>
-          <w:rFonts w:ascii="Calibri" w:hAnsi="Calibri" w:cs="Calibri"/>
-        </w:rPr>
-        <w:t>Así mismo, no podemos olvidar los desafíos que acompañan a un desarrollo de una aplicación de este tipo como es por ejemplo el mantener la seguridad y confidencialidad de los datos médicos de los usuarios y profesionales que empleen la aplicación.</w:t>
-      </w:r>
-    </w:p>
-    <w:p>
-      <w:pPr>
-        <w:spacing w:line="360" w:lineRule="auto"/>
-        <w:rPr>
-          <w:rFonts w:ascii="Calibri" w:hAnsi="Calibri" w:cs="Calibri"/>
-        </w:rPr>
-      </w:pPr>
     </w:p>
     <w:sectPr>
       <w:pgSz w:w="11906" w:h="16838"/>

</xml_diff>